<commit_message>
Working on docx file
</commit_message>
<xml_diff>
--- a/word/Hebrewr - The Hebrew Guide to R.docx
+++ b/word/Hebrewr - The Hebrew Guide to R.docx
@@ -6,12 +6,95 @@
       <w:pPr>
         <w:rPr>
           <w:rtl/>
-          <w:lang w:val="en-GB"/>
-        </w:rPr>
-      </w:pPr>
-    </w:p>
-    <w:p>
-      <w:pPr>
+        </w:rPr>
+      </w:pPr>
+      <w:r>
+        <w:rPr>
+          <w:noProof/>
+        </w:rPr>
+        <w:drawing>
+          <wp:anchor distT="0" distB="0" distL="114300" distR="114300" simplePos="0" relativeHeight="251659264" behindDoc="1" locked="0" layoutInCell="1" allowOverlap="1" wp14:anchorId="47C2CFE6" wp14:editId="45542BDD">
+            <wp:simplePos x="0" y="0"/>
+            <wp:positionH relativeFrom="margin">
+              <wp:posOffset>-205105</wp:posOffset>
+            </wp:positionH>
+            <wp:positionV relativeFrom="paragraph">
+              <wp:posOffset>-458361</wp:posOffset>
+            </wp:positionV>
+            <wp:extent cx="6141788" cy="9794418"/>
+            <wp:effectExtent l="0" t="0" r="0" b="0"/>
+            <wp:wrapNone/>
+            <wp:docPr id="603000741" name="Picture 1"/>
+            <wp:cNvGraphicFramePr>
+              <a:graphicFrameLocks xmlns:a="http://schemas.openxmlformats.org/drawingml/2006/main" noChangeAspect="1"/>
+            </wp:cNvGraphicFramePr>
+            <a:graphic xmlns:a="http://schemas.openxmlformats.org/drawingml/2006/main">
+              <a:graphicData uri="http://schemas.openxmlformats.org/drawingml/2006/picture">
+                <pic:pic xmlns:pic="http://schemas.openxmlformats.org/drawingml/2006/picture">
+                  <pic:nvPicPr>
+                    <pic:cNvPr id="0" name="Picture 1"/>
+                    <pic:cNvPicPr>
+                      <a:picLocks noChangeAspect="1" noChangeArrowheads="1"/>
+                    </pic:cNvPicPr>
+                  </pic:nvPicPr>
+                  <pic:blipFill>
+                    <a:blip r:embed="rId4">
+                      <a:extLst>
+                        <a:ext uri="{28A0092B-C50C-407E-A947-70E740481C1C}">
+                          <a14:useLocalDpi xmlns:a14="http://schemas.microsoft.com/office/drawing/2010/main" val="0"/>
+                        </a:ext>
+                      </a:extLst>
+                    </a:blip>
+                    <a:srcRect/>
+                    <a:stretch>
+                      <a:fillRect/>
+                    </a:stretch>
+                  </pic:blipFill>
+                  <pic:spPr bwMode="auto">
+                    <a:xfrm>
+                      <a:off x="0" y="0"/>
+                      <a:ext cx="6141788" cy="9794418"/>
+                    </a:xfrm>
+                    <a:prstGeom prst="rect">
+                      <a:avLst/>
+                    </a:prstGeom>
+                    <a:noFill/>
+                    <a:ln>
+                      <a:noFill/>
+                    </a:ln>
+                  </pic:spPr>
+                </pic:pic>
+              </a:graphicData>
+            </a:graphic>
+          </wp:anchor>
+        </w:drawing>
+      </w:r>
+    </w:p>
+    <w:p>
+      <w:pPr>
+        <w:bidi w:val="0"/>
+        <w:rPr>
+          <w:rtl/>
+        </w:rPr>
+      </w:pPr>
+      <w:r>
+        <w:rPr>
+          <w:rtl/>
+        </w:rPr>
+        <w:br w:type="page"/>
+      </w:r>
+    </w:p>
+    <w:p>
+      <w:pPr>
+        <w:pStyle w:val="Title"/>
+        <w:rPr>
+          <w:rtl/>
+        </w:rPr>
+      </w:pPr>
+    </w:p>
+    <w:p>
+      <w:pPr>
+        <w:pStyle w:val="Booktitle"/>
         <w:rPr>
           <w:rtl/>
         </w:rPr>
@@ -25,6 +108,1671 @@
       </w:r>
       <w:r>
         <w:t>R</w:t>
+      </w:r>
+    </w:p>
+    <w:p>
+      <w:pPr>
+        <w:rPr>
+          <w:rtl/>
+        </w:rPr>
+      </w:pPr>
+    </w:p>
+    <w:p>
+      <w:pPr>
+        <w:pStyle w:val="BookAuthor"/>
+        <w:rPr>
+          <w:rtl/>
+        </w:rPr>
+      </w:pPr>
+      <w:r>
+        <w:rPr>
+          <w:rFonts w:hint="cs"/>
+          <w:rtl/>
+        </w:rPr>
+        <w:t>עדי שריד</w:t>
+      </w:r>
+    </w:p>
+    <w:p>
+      <w:pPr>
+        <w:rPr>
+          <w:rtl/>
+        </w:rPr>
+      </w:pPr>
+    </w:p>
+    <w:p>
+      <w:pPr>
+        <w:rPr>
+          <w:rtl/>
+        </w:rPr>
+      </w:pPr>
+    </w:p>
+    <w:p>
+      <w:pPr>
+        <w:rPr>
+          <w:rtl/>
+        </w:rPr>
+      </w:pPr>
+    </w:p>
+    <w:p>
+      <w:pPr>
+        <w:pStyle w:val="BookPublisher"/>
+        <w:rPr>
+          <w:rtl/>
+        </w:rPr>
+      </w:pPr>
+      <w:r>
+        <w:rPr>
+          <w:rFonts w:hint="cs"/>
+          <w:rtl/>
+        </w:rPr>
+        <w:t xml:space="preserve">בהוצאת מכון שריד </w:t>
+      </w:r>
+      <w:r>
+        <w:rPr>
+          <w:rtl/>
+        </w:rPr>
+        <w:t>–</w:t>
+      </w:r>
+      <w:r>
+        <w:rPr>
+          <w:rFonts w:hint="cs"/>
+          <w:rtl/>
+        </w:rPr>
+        <w:t xml:space="preserve"> שרותי מחקר והדרכה</w:t>
+      </w:r>
+    </w:p>
+    <w:p>
+      <w:pPr>
+        <w:rPr>
+          <w:rtl/>
+        </w:rPr>
+      </w:pPr>
+    </w:p>
+    <w:p>
+      <w:pPr>
+        <w:jc w:val="center"/>
+        <w:rPr>
+          <w:rtl/>
+        </w:rPr>
+      </w:pPr>
+      <w:r>
+        <w:rPr>
+          <w:rtl/>
+        </w:rPr>
+        <w:drawing>
+          <wp:inline distT="0" distB="0" distL="0" distR="0" wp14:anchorId="060CF144" wp14:editId="03AF257D">
+            <wp:extent cx="3737113" cy="796826"/>
+            <wp:effectExtent l="0" t="0" r="0" b="3810"/>
+            <wp:docPr id="639069890" name="Graphic 1"/>
+            <wp:cNvGraphicFramePr>
+              <a:graphicFrameLocks xmlns:a="http://schemas.openxmlformats.org/drawingml/2006/main" noChangeAspect="1"/>
+            </wp:cNvGraphicFramePr>
+            <a:graphic xmlns:a="http://schemas.openxmlformats.org/drawingml/2006/main">
+              <a:graphicData uri="http://schemas.openxmlformats.org/drawingml/2006/picture">
+                <pic:pic xmlns:pic="http://schemas.openxmlformats.org/drawingml/2006/picture">
+                  <pic:nvPicPr>
+                    <pic:cNvPr id="639069890" name=""/>
+                    <pic:cNvPicPr/>
+                  </pic:nvPicPr>
+                  <pic:blipFill>
+                    <a:blip r:embed="rId5">
+                      <a:extLst>
+                        <a:ext uri="{96DAC541-7B7A-43D3-8B79-37D633B846F1}">
+                          <asvg:svgBlip xmlns:asvg="http://schemas.microsoft.com/office/drawing/2016/SVG/main" r:embed="rId6"/>
+                        </a:ext>
+                      </a:extLst>
+                    </a:blip>
+                    <a:stretch>
+                      <a:fillRect/>
+                    </a:stretch>
+                  </pic:blipFill>
+                  <pic:spPr>
+                    <a:xfrm>
+                      <a:off x="0" y="0"/>
+                      <a:ext cx="3770491" cy="803943"/>
+                    </a:xfrm>
+                    <a:prstGeom prst="rect">
+                      <a:avLst/>
+                    </a:prstGeom>
+                  </pic:spPr>
+                </pic:pic>
+              </a:graphicData>
+            </a:graphic>
+          </wp:inline>
+        </w:drawing>
+      </w:r>
+    </w:p>
+    <w:p>
+      <w:pPr>
+        <w:bidi w:val="0"/>
+        <w:rPr>
+          <w:rtl/>
+        </w:rPr>
+      </w:pPr>
+      <w:r>
+        <w:rPr>
+          <w:rtl/>
+        </w:rPr>
+        <w:br w:type="page"/>
+      </w:r>
+    </w:p>
+    <w:p>
+      <w:pPr>
+        <w:rPr>
+          <w:rtl/>
+        </w:rPr>
+      </w:pPr>
+    </w:p>
+    <w:p>
+      <w:pPr>
+        <w:rPr>
+          <w:rtl/>
+        </w:rPr>
+      </w:pPr>
+    </w:p>
+    <w:p>
+      <w:pPr>
+        <w:rPr>
+          <w:rtl/>
+        </w:rPr>
+      </w:pPr>
+    </w:p>
+    <w:p>
+      <w:pPr>
+        <w:rPr>
+          <w:rtl/>
+        </w:rPr>
+      </w:pPr>
+    </w:p>
+    <w:p>
+      <w:pPr>
+        <w:rPr>
+          <w:rtl/>
+        </w:rPr>
+      </w:pPr>
+      <w:r>
+        <w:rPr>
+          <w:noProof/>
+        </w:rPr>
+        <w:drawing>
+          <wp:inline distT="0" distB="0" distL="0" distR="0" wp14:anchorId="72DE7C2E" wp14:editId="6C01DC47">
+            <wp:extent cx="2194603" cy="469127"/>
+            <wp:effectExtent l="0" t="0" r="0" b="7620"/>
+            <wp:docPr id="2080659971" name="Picture 2"/>
+            <wp:cNvGraphicFramePr>
+              <a:graphicFrameLocks xmlns:a="http://schemas.openxmlformats.org/drawingml/2006/main" noChangeAspect="1"/>
+            </wp:cNvGraphicFramePr>
+            <a:graphic xmlns:a="http://schemas.openxmlformats.org/drawingml/2006/main">
+              <a:graphicData uri="http://schemas.openxmlformats.org/drawingml/2006/picture">
+                <pic:pic xmlns:pic="http://schemas.openxmlformats.org/drawingml/2006/picture">
+                  <pic:nvPicPr>
+                    <pic:cNvPr id="0" name="Picture 2"/>
+                    <pic:cNvPicPr>
+                      <a:picLocks noChangeAspect="1" noChangeArrowheads="1"/>
+                    </pic:cNvPicPr>
+                  </pic:nvPicPr>
+                  <pic:blipFill>
+                    <a:blip r:embed="rId7" cstate="print">
+                      <a:extLst>
+                        <a:ext uri="{28A0092B-C50C-407E-A947-70E740481C1C}">
+                          <a14:useLocalDpi xmlns:a14="http://schemas.microsoft.com/office/drawing/2010/main" val="0"/>
+                        </a:ext>
+                      </a:extLst>
+                    </a:blip>
+                    <a:srcRect/>
+                    <a:stretch>
+                      <a:fillRect/>
+                    </a:stretch>
+                  </pic:blipFill>
+                  <pic:spPr bwMode="auto">
+                    <a:xfrm>
+                      <a:off x="0" y="0"/>
+                      <a:ext cx="2272355" cy="485748"/>
+                    </a:xfrm>
+                    <a:prstGeom prst="rect">
+                      <a:avLst/>
+                    </a:prstGeom>
+                    <a:noFill/>
+                  </pic:spPr>
+                </pic:pic>
+              </a:graphicData>
+            </a:graphic>
+          </wp:inline>
+        </w:drawing>
+      </w:r>
+    </w:p>
+    <w:p>
+      <w:pPr>
+        <w:rPr>
+          <w:rtl/>
+        </w:rPr>
+      </w:pPr>
+      <w:r>
+        <w:rPr>
+          <w:rtl/>
+        </w:rPr>
+        <w:t>©</w:t>
+      </w:r>
+      <w:r>
+        <w:rPr>
+          <w:rFonts w:hint="cs"/>
+          <w:rtl/>
+        </w:rPr>
+        <w:t xml:space="preserve"> 2025 כל הזכויות שמורות למכון שריד</w:t>
+      </w:r>
+    </w:p>
+    <w:p>
+      <w:pPr>
+        <w:rPr>
+          <w:rtl/>
+        </w:rPr>
+      </w:pPr>
+      <w:r>
+        <w:rPr>
+          <w:rFonts w:hint="cs"/>
+          <w:rtl/>
+        </w:rPr>
+        <w:t xml:space="preserve">ספר זה זמין בגרסה אינטרנטית תחת רישיון </w:t>
+      </w:r>
+      <w:r>
+        <w:t>Creative Commons BY-NC-ND 4.0</w:t>
+      </w:r>
+      <w:r>
+        <w:rPr>
+          <w:rFonts w:hint="cs"/>
+          <w:rtl/>
+        </w:rPr>
+        <w:t xml:space="preserve"> בכתובת: </w:t>
+      </w:r>
+      <w:hyperlink r:id="rId8" w:history="1">
+        <w:r>
+          <w:rPr>
+            <w:rStyle w:val="Hyperlink"/>
+          </w:rPr>
+          <w:t>https://www.hebrewr.co.il</w:t>
+        </w:r>
+      </w:hyperlink>
+    </w:p>
+    <w:p>
+      <w:pPr>
+        <w:rPr>
+          <w:rtl/>
+        </w:rPr>
+      </w:pPr>
+    </w:p>
+    <w:p>
+      <w:pPr>
+        <w:rPr>
+          <w:rtl/>
+        </w:rPr>
+      </w:pPr>
+      <w:r>
+        <w:rPr>
+          <w:rFonts w:hint="cs"/>
+          <w:rtl/>
+        </w:rPr>
+        <w:t>אתם חופשיים לשתף את הספר בכל צורה שתרצו</w:t>
+      </w:r>
+      <w:r>
+        <w:t xml:space="preserve"> </w:t>
+      </w:r>
+      <w:r>
+        <w:rPr>
+          <w:rFonts w:hint="cs"/>
+          <w:rtl/>
+        </w:rPr>
+        <w:t xml:space="preserve">תוך ציטוט המקור, הוספת </w:t>
+      </w:r>
+      <w:r>
+        <w:rPr>
+          <w:rFonts w:hint="cs"/>
+          <w:rtl/>
+        </w:rPr>
+        <w:t xml:space="preserve">הקישור למקור (שנמצא לעיל), באופן שלא ישתמע שהכותב תומך או אחראי </w:t>
+      </w:r>
+      <w:r>
+        <w:rPr>
+          <w:rStyle w:val="Hyperlink"/>
+          <w:rFonts w:hint="cs"/>
+          <w:u w:val="none"/>
+          <w:rtl/>
+        </w:rPr>
+        <w:t>לשימוש</w:t>
+      </w:r>
+      <w:r>
+        <w:rPr>
+          <w:rFonts w:hint="cs"/>
+          <w:rtl/>
+        </w:rPr>
+        <w:t xml:space="preserve"> שאתם מבצעים בספר</w:t>
+      </w:r>
+      <w:r>
+        <w:rPr>
+          <w:rFonts w:hint="cs"/>
+          <w:rtl/>
+        </w:rPr>
+        <w:t>.</w:t>
+      </w:r>
+    </w:p>
+    <w:p>
+      <w:pPr>
+        <w:rPr>
+          <w:rtl/>
+        </w:rPr>
+      </w:pPr>
+      <w:r>
+        <w:rPr>
+          <w:rFonts w:hint="cs"/>
+          <w:rtl/>
+        </w:rPr>
+        <w:t>לא תוכלו להשתמש בחומרים לצרכים מסחריים.</w:t>
+      </w:r>
+    </w:p>
+    <w:p>
+      <w:pPr>
+        <w:rPr>
+          <w:rtl/>
+        </w:rPr>
+      </w:pPr>
+      <w:r>
+        <w:rPr>
+          <w:rFonts w:hint="cs"/>
+          <w:rtl/>
+        </w:rPr>
+        <w:t>אם אתם משנים את החומרים באופן כלשהו, אסור לכם להפיץ את הגרסה ששונתה.</w:t>
+      </w:r>
+    </w:p>
+    <w:p>
+      <w:r>
+        <w:rPr>
+          <w:rFonts w:hint="cs"/>
+          <w:rtl/>
+        </w:rPr>
+        <w:t xml:space="preserve">התנאים המלאים בכתובת: </w:t>
+      </w:r>
+      <w:hyperlink r:id="rId9" w:history="1">
+        <w:r>
+          <w:rPr>
+            <w:rStyle w:val="Hyperlink"/>
+          </w:rPr>
+          <w:t>https://creativecommons.org/licenses/by-nc-nd/4.0</w:t>
+        </w:r>
+      </w:hyperlink>
+    </w:p>
+    <w:p>
+      <w:pPr>
+        <w:bidi w:val="0"/>
+        <w:jc w:val="left"/>
+      </w:pPr>
+      <w:r>
+        <w:br w:type="page"/>
+      </w:r>
+    </w:p>
+    <w:p/>
+    <w:p>
+      <w:pPr>
+        <w:rPr>
+          <w:rtl/>
+        </w:rPr>
+      </w:pPr>
+    </w:p>
+    <w:p>
+      <w:pPr>
+        <w:rPr>
+          <w:rtl/>
+        </w:rPr>
+      </w:pPr>
+      <w:r>
+        <w:rPr>
+          <w:rFonts w:hint="cs"/>
+          <w:rtl/>
+        </w:rPr>
+        <w:t>בהקדשה,</w:t>
+      </w:r>
+    </w:p>
+    <w:p>
+      <w:pPr>
+        <w:rPr>
+          <w:rtl/>
+        </w:rPr>
+      </w:pPr>
+      <w:r>
+        <w:rPr>
+          <w:rFonts w:hint="cs"/>
+          <w:rtl/>
+        </w:rPr>
+        <w:t>לאשתי, אנה, שתמיד תומכת ומעודדת</w:t>
+      </w:r>
+    </w:p>
+    <w:p>
+      <w:pPr>
+        <w:rPr>
+          <w:rtl/>
+        </w:rPr>
+      </w:pPr>
+      <w:r>
+        <w:rPr>
+          <w:rFonts w:hint="cs"/>
+          <w:rtl/>
+        </w:rPr>
+        <w:t>לילדי, איתן, נעמי, ואביב, תמשיכו להיות סקרנים</w:t>
+      </w:r>
+    </w:p>
+    <w:p>
+      <w:pPr>
+        <w:rPr>
+          <w:rtl/>
+        </w:rPr>
+      </w:pPr>
+      <w:r>
+        <w:rPr>
+          <w:rFonts w:hint="cs"/>
+          <w:rtl/>
+        </w:rPr>
+        <w:t>להורי, שהיוו ומהווים מקור השראה</w:t>
+      </w:r>
+    </w:p>
+    <w:p>
+      <w:pPr>
+        <w:bidi w:val="0"/>
+        <w:jc w:val="left"/>
+        <w:rPr>
+          <w:rtl/>
+        </w:rPr>
+      </w:pPr>
+      <w:r>
+        <w:rPr>
+          <w:rtl/>
+        </w:rPr>
+        <w:br w:type="page"/>
+      </w:r>
+    </w:p>
+    <w:p>
+      <w:pPr>
+        <w:pStyle w:val="Title"/>
+        <w:rPr>
+          <w:rtl/>
+        </w:rPr>
+      </w:pPr>
+      <w:r>
+        <w:rPr>
+          <w:rFonts w:hint="cs"/>
+          <w:rtl/>
+        </w:rPr>
+        <w:lastRenderedPageBreak/>
+        <w:t>תוכן עניינים</w:t>
+      </w:r>
+    </w:p>
+    <w:p>
+      <w:pPr>
+        <w:bidi w:val="0"/>
+        <w:jc w:val="left"/>
+        <w:rPr>
+          <w:rtl/>
+        </w:rPr>
+      </w:pPr>
+      <w:r>
+        <w:rPr>
+          <w:rtl/>
+        </w:rPr>
+        <w:br w:type="page"/>
+      </w:r>
+    </w:p>
+    <w:p>
+      <w:pPr>
+        <w:pStyle w:val="Title"/>
+        <w:rPr>
+          <w:rtl/>
+        </w:rPr>
+      </w:pPr>
+      <w:r>
+        <w:rPr>
+          <w:rFonts w:hint="cs"/>
+          <w:rtl/>
+        </w:rPr>
+        <w:lastRenderedPageBreak/>
+        <w:t>הקדמה</w:t>
+      </w:r>
+    </w:p>
+    <w:p>
+      <w:pPr>
+        <w:rPr>
+          <w:rtl/>
+        </w:rPr>
+      </w:pPr>
+      <w:r>
+        <w:t>R</w:t>
+      </w:r>
+      <w:r>
+        <w:rPr>
+          <w:rtl/>
+        </w:rPr>
+        <w:t xml:space="preserve"> שפה נפלאה, היא התחילה כשפה סטטיסטית, וגם כיום זה השימוש המרכזי שלה. בפועל אפשר לעשות בה כמעט </w:t>
+      </w:r>
+      <w:proofErr w:type="spellStart"/>
+      <w:r>
+        <w:rPr>
+          <w:rtl/>
+        </w:rPr>
+        <w:t>הכל</w:t>
+      </w:r>
+      <w:proofErr w:type="spellEnd"/>
+      <w:r>
+        <w:rPr>
+          <w:rtl/>
+        </w:rPr>
+        <w:t xml:space="preserve">. החל מניתוח נתונים ועד בניית אפליקציות </w:t>
+      </w:r>
+      <w:proofErr w:type="spellStart"/>
+      <w:r>
+        <w:rPr>
+          <w:rtl/>
+        </w:rPr>
+        <w:t>ואוטומציות</w:t>
+      </w:r>
+      <w:proofErr w:type="spellEnd"/>
+      <w:r>
+        <w:rPr>
+          <w:rtl/>
+        </w:rPr>
+        <w:t xml:space="preserve"> מורכבות. אצלנו בעסק (מכון שריד) אנחנו משתמשים ב-</w:t>
+      </w:r>
+      <w:r>
+        <w:t>R</w:t>
+      </w:r>
+      <w:r>
+        <w:rPr>
+          <w:rtl/>
+        </w:rPr>
+        <w:t xml:space="preserve"> לניתוח נתונים, הצגת תוצאות עם </w:t>
+      </w:r>
+      <w:proofErr w:type="spellStart"/>
+      <w:r>
+        <w:rPr>
+          <w:rtl/>
+        </w:rPr>
+        <w:t>דשבורדים</w:t>
+      </w:r>
+      <w:proofErr w:type="spellEnd"/>
+      <w:r>
+        <w:rPr>
+          <w:rtl/>
+        </w:rPr>
+        <w:t xml:space="preserve"> בזמן אמת, הפקת דוחות </w:t>
+      </w:r>
+      <w:r>
+        <w:t>Power Point</w:t>
+      </w:r>
+      <w:r>
+        <w:rPr>
+          <w:rtl/>
+        </w:rPr>
+        <w:t xml:space="preserve"> בלחיצת כפתור, </w:t>
+      </w:r>
+      <w:proofErr w:type="spellStart"/>
+      <w:r>
+        <w:rPr>
+          <w:rtl/>
+        </w:rPr>
+        <w:t>אוטומציות</w:t>
+      </w:r>
+      <w:proofErr w:type="spellEnd"/>
+      <w:r>
+        <w:rPr>
+          <w:rtl/>
+        </w:rPr>
+        <w:t xml:space="preserve"> של תהליכים שונים בעסק, ועוד הרבה - היא הפכה לכלי עבודה שימושי והחליפה הרבה מאוד מהדברים שהיינו עושים בעבר עם כלים אחרים.</w:t>
+      </w:r>
+    </w:p>
+    <w:p>
+      <w:pPr>
+        <w:rPr>
+          <w:rtl/>
+        </w:rPr>
+      </w:pPr>
+      <w:r>
+        <w:rPr>
+          <w:rtl/>
+        </w:rPr>
+        <w:t xml:space="preserve">ללומדים את השפה יש מקורות רבים ומגוונים - ספרים, סרטוני </w:t>
+      </w:r>
+      <w:r>
+        <w:t>YouTube</w:t>
+      </w:r>
+      <w:r>
+        <w:rPr>
+          <w:rtl/>
+        </w:rPr>
+        <w:t xml:space="preserve">, בלוגים, ועוד. העניין הוא שרוב המקורות שישנם כתובים באנגלית. זה מה שהביא אותי לכתוב את הספר הזה, ולעזור לקהל הקוראים שיותר נוח לו ללמוד </w:t>
+      </w:r>
+      <w:r>
+        <w:t>R</w:t>
+      </w:r>
+      <w:r>
+        <w:rPr>
+          <w:rtl/>
+        </w:rPr>
+        <w:t xml:space="preserve"> בעברית.</w:t>
+      </w:r>
+    </w:p>
+    <w:p>
+      <w:pPr>
+        <w:rPr>
+          <w:rtl/>
+        </w:rPr>
+      </w:pPr>
+      <w:r>
+        <w:rPr>
+          <w:rtl/>
+        </w:rPr>
+        <w:t>התוכן שבספר שלפניכם מבוסס על מספר קורסים שלימדתי בשנים האחרונות, כולל הכשרות מקצועיות בחברות הייטק, וקורסי</w:t>
+      </w:r>
+      <w:r>
+        <w:rPr>
+          <w:rFonts w:hint="cs"/>
+          <w:rtl/>
+        </w:rPr>
+        <w:t>ם שלימדתי באוניברסיטת תל-אביב.</w:t>
+      </w:r>
+    </w:p>
+    <w:p>
+      <w:r>
+        <w:rPr>
+          <w:rtl/>
+        </w:rPr>
+        <w:t xml:space="preserve">התמונה שעל כריכת הספר היא תמונה של דוכיפת, הציפור הלאומית של ישראל. התמונה הופקה על ידי </w:t>
+      </w:r>
+      <w:r>
+        <w:t>ChatGPT (Dalle3)</w:t>
+      </w:r>
+      <w:r>
+        <w:rPr>
+          <w:rtl/>
+        </w:rPr>
+        <w:t xml:space="preserve">. הרעיון לשימוש בציפור על כריכת הספר הוא מחווה לספר </w:t>
+      </w:r>
+      <w:r>
+        <w:t>R for Data Science (R4DS)</w:t>
+      </w:r>
+      <w:r>
+        <w:rPr>
+          <w:rtl/>
+        </w:rPr>
+        <w:t xml:space="preserve"> שהיווה השראה לכתיבת ספר זה, וגם עליו יש תמונה של ציפור (תוכי ניו-</w:t>
+      </w:r>
+      <w:proofErr w:type="spellStart"/>
+      <w:r>
+        <w:rPr>
+          <w:rtl/>
+        </w:rPr>
+        <w:t>זילנדי</w:t>
+      </w:r>
+      <w:proofErr w:type="spellEnd"/>
+      <w:r>
+        <w:rPr>
+          <w:rtl/>
+        </w:rPr>
+        <w:t>).</w:t>
+      </w:r>
+    </w:p>
+    <w:p>
+      <w:pPr>
+        <w:pStyle w:val="Heading1"/>
+        <w:rPr>
+          <w:rtl/>
+        </w:rPr>
+      </w:pPr>
+      <w:r>
+        <w:rPr>
+          <w:rtl/>
+        </w:rPr>
+        <w:t>למי מיועד הספר?</w:t>
+      </w:r>
+    </w:p>
+    <w:p>
+      <w:pPr>
+        <w:rPr>
+          <w:rtl/>
+        </w:rPr>
+      </w:pPr>
+      <w:r>
+        <w:rPr>
+          <w:rFonts w:hint="cs"/>
+          <w:rtl/>
+        </w:rPr>
+        <w:t xml:space="preserve">כל אחד יכול ללמוד לעבוד עם </w:t>
+      </w:r>
+      <w:r>
+        <w:rPr>
+          <w:lang w:val="en-US"/>
+        </w:rPr>
+        <w:t>R</w:t>
+      </w:r>
+      <w:r>
+        <w:rPr>
+          <w:rFonts w:hint="cs"/>
+          <w:rtl/>
+          <w:lang w:val="en-US"/>
+        </w:rPr>
+        <w:t xml:space="preserve">. </w:t>
+      </w:r>
+      <w:r>
+        <w:rPr>
+          <w:rtl/>
+        </w:rPr>
+        <w:t>אם אתם עובדים היום עם נתונים ומשתמשים ב-</w:t>
+      </w:r>
+      <w:r>
+        <w:t>Excel</w:t>
+      </w:r>
+      <w:r>
+        <w:rPr>
+          <w:rtl/>
+        </w:rPr>
+        <w:t xml:space="preserve"> או בכל כלי אחר, ומעוניינים לעבור לכלי חזק משמעותית שיגדיל את הגמישות, סל היכולות שלכם, ומהירות העבודה שלכם</w:t>
+      </w:r>
+      <w:r>
+        <w:rPr>
+          <w:rFonts w:hint="cs"/>
+          <w:rtl/>
+        </w:rPr>
+        <w:t>.</w:t>
+      </w:r>
+    </w:p>
+    <w:p>
+      <w:pPr>
+        <w:rPr>
+          <w:rtl/>
+        </w:rPr>
+      </w:pPr>
+      <w:r>
+        <w:rPr>
+          <w:rtl/>
+        </w:rPr>
+        <w:t>אם אתם סטודנטים שלומדים מקצוע כמותי, כגון מבוא לסטטיסטיקה או קורס מתקדם בסטטיסטיקה.</w:t>
+      </w:r>
+    </w:p>
+    <w:p>
+      <w:pPr>
+        <w:rPr>
+          <w:rtl/>
+        </w:rPr>
+      </w:pPr>
+      <w:r>
+        <w:rPr>
+          <w:rtl/>
+        </w:rPr>
+        <w:t xml:space="preserve">אם אתם עוברים מכלי סטטיסטי אחר (כגון </w:t>
+      </w:r>
+      <w:r>
+        <w:t>SAS, SPSS</w:t>
+      </w:r>
+      <w:r>
+        <w:rPr>
+          <w:rtl/>
+        </w:rPr>
+        <w:t>, או אחרים) ומעוניינים למנף את הכלים והיכולות שיש ל-</w:t>
+      </w:r>
+      <w:r>
+        <w:t>R</w:t>
+      </w:r>
+      <w:r>
+        <w:rPr>
+          <w:rtl/>
+        </w:rPr>
+        <w:t xml:space="preserve"> להציע.</w:t>
+      </w:r>
+    </w:p>
+    <w:p>
+      <w:pPr>
+        <w:rPr>
+          <w:rtl/>
+        </w:rPr>
+      </w:pPr>
+      <w:r>
+        <w:rPr>
+          <w:rtl/>
+        </w:rPr>
+        <w:t xml:space="preserve">הספר מתאים גם לכאלו שיודעים </w:t>
+      </w:r>
+      <w:r>
+        <w:t>R</w:t>
+      </w:r>
+      <w:r>
+        <w:rPr>
+          <w:rtl/>
+        </w:rPr>
+        <w:t xml:space="preserve"> ברמה בינונית ורוצים לחזק את הבסיס, או כאלו שרוצים להשתפשף בידיעות שלהם על החבילות שנלמדות בספר (כמו </w:t>
+      </w:r>
+      <w:proofErr w:type="spellStart"/>
+      <w:r>
+        <w:t>tidyverse</w:t>
+      </w:r>
+      <w:proofErr w:type="spellEnd"/>
+      <w:r>
+        <w:rPr>
+          <w:rtl/>
+        </w:rPr>
+        <w:t>).</w:t>
+      </w:r>
+    </w:p>
+    <w:p>
+      <w:pPr>
+        <w:rPr>
+          <w:rtl/>
+        </w:rPr>
+      </w:pPr>
+      <w:r>
+        <w:rPr>
+          <w:rtl/>
+        </w:rPr>
+        <w:t xml:space="preserve">הספר אינו נועד להחליף ספרי תיאוריה סטטיסטית, הוא אינו מכסה תיאוריה סטטיסטית לעומק, אלא בעיקר מדגים כיצד ניתן לממש כלים סטטיסטיים שונים באמצעות </w:t>
+      </w:r>
+      <w:r>
+        <w:t>R</w:t>
+      </w:r>
+      <w:r>
+        <w:rPr>
+          <w:rtl/>
+        </w:rPr>
+        <w:t>.</w:t>
+      </w:r>
+    </w:p>
+    <w:p>
+      <w:pPr>
+        <w:pStyle w:val="Heading1"/>
+        <w:rPr>
+          <w:rtl/>
+        </w:rPr>
+      </w:pPr>
+      <w:r>
+        <w:rPr>
+          <w:rtl/>
+        </w:rPr>
+        <w:t xml:space="preserve">למה </w:t>
+      </w:r>
+      <w:r>
+        <w:t>R</w:t>
+      </w:r>
+      <w:r>
+        <w:rPr>
+          <w:rtl/>
+        </w:rPr>
+        <w:t xml:space="preserve"> ולא </w:t>
+      </w:r>
+      <w:r>
+        <w:t>Python</w:t>
+      </w:r>
+      <w:r>
+        <w:rPr>
+          <w:rtl/>
+        </w:rPr>
+        <w:t>?</w:t>
+      </w:r>
+    </w:p>
+    <w:p>
+      <w:pPr>
+        <w:rPr>
+          <w:rtl/>
+        </w:rPr>
+      </w:pPr>
+      <w:r>
+        <w:rPr>
+          <w:rtl/>
+        </w:rPr>
+        <w:t>כמו שמרמזת הכותרת, יש היום שתי שפות שמובילות בתחום ה-</w:t>
+      </w:r>
+      <w:r>
+        <w:t>Data Science</w:t>
+      </w:r>
+      <w:r>
+        <w:rPr>
+          <w:rtl/>
+        </w:rPr>
+        <w:t xml:space="preserve">, הן </w:t>
+      </w:r>
+      <w:r>
+        <w:t>R</w:t>
+      </w:r>
+      <w:r>
+        <w:rPr>
+          <w:rtl/>
+        </w:rPr>
+        <w:t xml:space="preserve"> ו-</w:t>
+      </w:r>
+      <w:r>
+        <w:t>Python</w:t>
+      </w:r>
+      <w:r>
+        <w:rPr>
+          <w:rtl/>
+        </w:rPr>
+        <w:t>. בנקודה הזו אין שחור ולבן, טוב יותר או פחות. אני עובד בשתי השפות, ולי באופן אישי יש העדפה חזקה לשימוש ב-</w:t>
+      </w:r>
+      <w:r>
+        <w:t>R</w:t>
+      </w:r>
+      <w:r>
+        <w:rPr>
+          <w:rtl/>
+        </w:rPr>
+        <w:t>, פשוט כי היא מרגישה לי יותר טבעית, זה כנראה נגזרת של העובדה שזה מה שלמדתי בהתחלה, וזה מה שהתמקצעתי בו. בפועל בשתי השפות יש כלים רבים ושימושיים, ובכל הקשור במשימות של ניתוח נתונים, שתי השפות נותנות מענה טוב מאוד.</w:t>
+      </w:r>
+    </w:p>
+    <w:p>
+      <w:pPr>
+        <w:rPr>
+          <w:rtl/>
+        </w:rPr>
+      </w:pPr>
+    </w:p>
+    <w:p>
+      <w:pPr>
+        <w:rPr>
+          <w:rtl/>
+        </w:rPr>
+      </w:pPr>
+      <w:r>
+        <w:rPr>
+          <w:rtl/>
+        </w:rPr>
+        <w:t xml:space="preserve">מבין שתיהן </w:t>
+      </w:r>
+      <w:r>
+        <w:t>Python</w:t>
+      </w:r>
+      <w:r>
+        <w:rPr>
+          <w:rtl/>
+        </w:rPr>
+        <w:t xml:space="preserve"> יותר נפוצה משום שהיא נפוצה כשפת תכנות (באופן כללי), בעוד ש-</w:t>
+      </w:r>
+      <w:r>
+        <w:t>R</w:t>
+      </w:r>
+      <w:r>
+        <w:rPr>
+          <w:rtl/>
+        </w:rPr>
+        <w:t xml:space="preserve"> מוכוונת יותר לתחום הסטטיסטיקה. בפועל, שתיהן עושות את העבודה, וכדאי להתאים את השפה לצורך. לדוגמה </w:t>
+      </w:r>
+      <w:r>
+        <w:t>R</w:t>
+      </w:r>
+      <w:r>
+        <w:rPr>
+          <w:rtl/>
+        </w:rPr>
+        <w:t xml:space="preserve"> הרבה פעמים נוחה יותר לביצוע ניתוח נתונים, אבל ל-</w:t>
+      </w:r>
+      <w:r>
+        <w:t>Python</w:t>
+      </w:r>
+      <w:r>
+        <w:rPr>
+          <w:rtl/>
+        </w:rPr>
+        <w:t xml:space="preserve"> עשוי להיות יתרון במעבר ל-</w:t>
+      </w:r>
+      <w:r>
+        <w:t>Production</w:t>
+      </w:r>
+      <w:r>
+        <w:rPr>
+          <w:rtl/>
+        </w:rPr>
+        <w:t xml:space="preserve"> (הטמעה במערכות).</w:t>
+      </w:r>
+    </w:p>
+    <w:p>
+      <w:pPr>
+        <w:rPr>
+          <w:rtl/>
+        </w:rPr>
+      </w:pPr>
+    </w:p>
+    <w:p>
+      <w:pPr>
+        <w:rPr>
+          <w:rtl/>
+        </w:rPr>
+      </w:pPr>
+      <w:r>
+        <w:rPr>
+          <w:rtl/>
+        </w:rPr>
+        <w:lastRenderedPageBreak/>
+        <w:t>הדיון של בחירה בשפה מסוימת צריך להיגזר מהמשימה הנדרשת, ההקשר העסקי, ועוד הרבה שיקולים אחרים. ככלל למי שמשתלב בתוך ארגון כדאי לדעת שיש ב-</w:t>
+      </w:r>
+      <w:r>
+        <w:t>R</w:t>
+      </w:r>
+      <w:r>
+        <w:rPr>
+          <w:rtl/>
+        </w:rPr>
+        <w:t xml:space="preserve"> חבילות שמאפשרות להפעיל גם קוד </w:t>
+      </w:r>
+      <w:r>
+        <w:t>Python</w:t>
+      </w:r>
+      <w:r>
+        <w:rPr>
+          <w:rtl/>
+        </w:rPr>
+        <w:t xml:space="preserve"> מתוך </w:t>
+      </w:r>
+      <w:r>
+        <w:t>R</w:t>
+      </w:r>
+      <w:r>
+        <w:rPr>
+          <w:rtl/>
+        </w:rPr>
+        <w:t xml:space="preserve"> (חבילת </w:t>
+      </w:r>
+      <w:r>
+        <w:t>reticulate</w:t>
+      </w:r>
+      <w:r>
+        <w:rPr>
+          <w:rtl/>
+        </w:rPr>
+        <w:t xml:space="preserve">), שתאפשר להשתלב עם </w:t>
+      </w:r>
+      <w:r>
+        <w:t>R</w:t>
+      </w:r>
+      <w:r>
+        <w:rPr>
+          <w:rtl/>
+        </w:rPr>
+        <w:t xml:space="preserve"> גם בתוך ארגון שעובד מסורתית עם </w:t>
+      </w:r>
+      <w:r>
+        <w:t>Python</w:t>
+      </w:r>
+      <w:r>
+        <w:rPr>
+          <w:rtl/>
+        </w:rPr>
+        <w:t>.</w:t>
+      </w:r>
+    </w:p>
+    <w:p>
+      <w:pPr>
+        <w:pStyle w:val="Heading1"/>
+        <w:rPr>
+          <w:rtl/>
+        </w:rPr>
+      </w:pPr>
+      <w:r>
+        <w:rPr>
+          <w:rtl/>
+        </w:rPr>
+        <w:t>מה בספר?</w:t>
+      </w:r>
+    </w:p>
+    <w:p>
+      <w:pPr>
+        <w:rPr>
+          <w:rtl/>
+        </w:rPr>
+      </w:pPr>
+      <w:r>
+        <w:rPr>
+          <w:rtl/>
+        </w:rPr>
+        <w:t xml:space="preserve">בפרק 1 </w:t>
+      </w:r>
+      <w:r>
+        <w:rPr>
+          <w:rFonts w:hint="cs"/>
+          <w:rtl/>
+        </w:rPr>
+        <w:t>"</w:t>
+      </w:r>
+      <w:r>
+        <w:rPr>
+          <w:rtl/>
+        </w:rPr>
+        <w:t>מבוא</w:t>
+      </w:r>
+      <w:r>
+        <w:rPr>
+          <w:rFonts w:hint="cs"/>
+          <w:rtl/>
+        </w:rPr>
+        <w:t>"</w:t>
+      </w:r>
+      <w:r>
+        <w:rPr>
+          <w:rtl/>
+        </w:rPr>
+        <w:t xml:space="preserve"> נראה מבוא קצר לתהליך ניתוח הנתונים ונלמד מהם הכלים הנדרשים על מנת להתקין את </w:t>
+      </w:r>
+      <w:r>
+        <w:t>R</w:t>
+      </w:r>
+      <w:r>
+        <w:rPr>
+          <w:rtl/>
+        </w:rPr>
+        <w:t xml:space="preserve">. לאחר מכן נצלול, בפרק 2 </w:t>
+      </w:r>
+      <w:r>
+        <w:rPr>
+          <w:rFonts w:hint="cs"/>
+          <w:rtl/>
+        </w:rPr>
+        <w:t>"</w:t>
+      </w:r>
+      <w:r>
+        <w:rPr>
+          <w:rtl/>
+        </w:rPr>
+        <w:t>תחביר בסיסי</w:t>
+      </w:r>
+      <w:r>
+        <w:rPr>
+          <w:rFonts w:hint="cs"/>
+          <w:rtl/>
+        </w:rPr>
+        <w:t>"</w:t>
+      </w:r>
+      <w:r>
+        <w:rPr>
+          <w:rtl/>
+        </w:rPr>
+        <w:t xml:space="preserve"> לבסיס של </w:t>
+      </w:r>
+      <w:r>
+        <w:t>R</w:t>
+      </w:r>
+      <w:r>
+        <w:rPr>
+          <w:rtl/>
+        </w:rPr>
+        <w:t xml:space="preserve"> כשפת תכנות. הפרק מתייחס לחלקים ב-</w:t>
+      </w:r>
+      <w:r>
+        <w:t>R</w:t>
+      </w:r>
+      <w:r>
+        <w:rPr>
+          <w:rtl/>
+        </w:rPr>
+        <w:t xml:space="preserve"> שמגיעים בגרסה </w:t>
+      </w:r>
+      <w:proofErr w:type="spellStart"/>
+      <w:r>
+        <w:rPr>
+          <w:rtl/>
+        </w:rPr>
+        <w:t>ה”ערומה</w:t>
+      </w:r>
+      <w:proofErr w:type="spellEnd"/>
+      <w:r>
+        <w:rPr>
+          <w:rtl/>
+        </w:rPr>
+        <w:t xml:space="preserve"> ביותר” מה שמכונה גם </w:t>
+      </w:r>
+      <w:r>
+        <w:t>Base R</w:t>
+      </w:r>
+      <w:r>
+        <w:rPr>
+          <w:rtl/>
+        </w:rPr>
+        <w:t>.</w:t>
+      </w:r>
+    </w:p>
+    <w:p>
+      <w:pPr>
+        <w:rPr>
+          <w:rtl/>
+        </w:rPr>
+      </w:pPr>
+      <w:r>
+        <w:rPr>
+          <w:rtl/>
+        </w:rPr>
+        <w:t xml:space="preserve">בפרק 3 </w:t>
+      </w:r>
+      <w:r>
+        <w:rPr>
+          <w:rFonts w:hint="cs"/>
+          <w:rtl/>
+        </w:rPr>
+        <w:t>"</w:t>
+      </w:r>
+      <w:r>
+        <w:rPr>
+          <w:rtl/>
+        </w:rPr>
+        <w:t>הכנת נתונים</w:t>
+      </w:r>
+      <w:r>
+        <w:rPr>
+          <w:rFonts w:hint="cs"/>
+          <w:rtl/>
+        </w:rPr>
+        <w:t>"</w:t>
+      </w:r>
+      <w:r>
+        <w:rPr>
+          <w:rtl/>
+        </w:rPr>
+        <w:t xml:space="preserve"> נלמד את הבסיס של חבילות </w:t>
+      </w:r>
+      <w:proofErr w:type="spellStart"/>
+      <w:r>
+        <w:t>tidyverse</w:t>
+      </w:r>
+      <w:proofErr w:type="spellEnd"/>
+      <w:r>
+        <w:rPr>
+          <w:rtl/>
+        </w:rPr>
+        <w:t xml:space="preserve"> ואיך הן מרחיבות את </w:t>
+      </w:r>
+      <w:r>
+        <w:t>Base-R</w:t>
+      </w:r>
+      <w:r>
+        <w:rPr>
+          <w:rtl/>
+        </w:rPr>
+        <w:t xml:space="preserve"> והופכות את הקוד שלנו ליותר קריא, ואת הכתיבה ליותר נוחה. אנחנו נתמקד בעיקר בשלבי הכנת הנתונים לקראת ניתוח, ואז בפרק 4</w:t>
+      </w:r>
+      <w:r>
+        <w:rPr>
+          <w:rFonts w:hint="cs"/>
+          <w:rtl/>
+        </w:rPr>
+        <w:t xml:space="preserve"> "</w:t>
+      </w:r>
+      <w:proofErr w:type="spellStart"/>
+      <w:r>
+        <w:rPr>
+          <w:rtl/>
+        </w:rPr>
+        <w:t>ויז’ואליזציות</w:t>
+      </w:r>
+      <w:proofErr w:type="spellEnd"/>
+      <w:r>
+        <w:rPr>
+          <w:rFonts w:hint="cs"/>
+          <w:rtl/>
+        </w:rPr>
+        <w:t>"</w:t>
+      </w:r>
+      <w:r>
+        <w:rPr>
+          <w:rtl/>
+        </w:rPr>
+        <w:t xml:space="preserve"> נלמד על </w:t>
+      </w:r>
+      <w:proofErr w:type="spellStart"/>
+      <w:r>
+        <w:rPr>
+          <w:rtl/>
+        </w:rPr>
+        <w:t>ויז’ואליזציות</w:t>
+      </w:r>
+      <w:proofErr w:type="spellEnd"/>
+      <w:r>
+        <w:rPr>
+          <w:rtl/>
+        </w:rPr>
+        <w:t xml:space="preserve"> באמצעות חבילת </w:t>
+      </w:r>
+      <w:r>
+        <w:t>ggplot2</w:t>
+      </w:r>
+      <w:r>
+        <w:rPr>
+          <w:rtl/>
+        </w:rPr>
+        <w:t xml:space="preserve">. בפרק 5 </w:t>
+      </w:r>
+      <w:r>
+        <w:rPr>
+          <w:rFonts w:hint="cs"/>
+          <w:rtl/>
+        </w:rPr>
+        <w:t>"</w:t>
+      </w:r>
+      <w:r>
+        <w:rPr>
+          <w:rtl/>
+        </w:rPr>
+        <w:t>מבנה וחיבור נתונים</w:t>
+      </w:r>
+      <w:r>
+        <w:rPr>
+          <w:rFonts w:hint="cs"/>
+          <w:rtl/>
+        </w:rPr>
+        <w:t>"</w:t>
+      </w:r>
+      <w:r>
+        <w:rPr>
+          <w:rtl/>
+        </w:rPr>
+        <w:t xml:space="preserve"> נטפל במניפולציות קצת יותר מתקדמות כמו חיבור טבלאות ושינוי מבנה טבלאות.</w:t>
+      </w:r>
+    </w:p>
+    <w:p>
+      <w:pPr>
+        <w:rPr>
+          <w:rtl/>
+        </w:rPr>
+      </w:pPr>
+      <w:r>
+        <w:rPr>
+          <w:rtl/>
+        </w:rPr>
+        <w:t xml:space="preserve">לעולם הסטטיסטי ניכנס בפרק 6 עם מבחני השערה, ובפרק 7 </w:t>
+      </w:r>
+      <w:r>
+        <w:rPr>
+          <w:rFonts w:hint="cs"/>
+          <w:rtl/>
+        </w:rPr>
+        <w:t>נדון ב</w:t>
+      </w:r>
+      <w:r>
+        <w:rPr>
+          <w:rtl/>
+        </w:rPr>
+        <w:t>רגרסיה לינארית.</w:t>
+      </w:r>
+    </w:p>
+    <w:p>
+      <w:pPr>
+        <w:rPr>
+          <w:rtl/>
+        </w:rPr>
+      </w:pPr>
+      <w:r>
+        <w:rPr>
+          <w:rtl/>
+        </w:rPr>
+        <w:t>לאחר מכן נצלול קצת יותר לעומק עם מודלים מתקדמים מעולם ה-</w:t>
+      </w:r>
+      <w:r>
+        <w:t>Data Science</w:t>
+      </w:r>
+      <w:r>
+        <w:rPr>
+          <w:rtl/>
+        </w:rPr>
+        <w:t xml:space="preserve"> תוך שימוש בחבילת </w:t>
+      </w:r>
+      <w:proofErr w:type="spellStart"/>
+      <w:r>
+        <w:t>tidymodels</w:t>
+      </w:r>
+      <w:proofErr w:type="spellEnd"/>
+      <w:r>
+        <w:rPr>
+          <w:rtl/>
+        </w:rPr>
+        <w:t xml:space="preserve"> בפרק 8 </w:t>
+      </w:r>
+      <w:r>
+        <w:rPr>
+          <w:rFonts w:hint="cs"/>
+          <w:rtl/>
+        </w:rPr>
+        <w:t>"</w:t>
+      </w:r>
+      <w:r>
+        <w:rPr>
+          <w:rtl/>
+        </w:rPr>
+        <w:t>מודלים מונחים</w:t>
+      </w:r>
+      <w:r>
+        <w:rPr>
+          <w:rFonts w:hint="cs"/>
+          <w:rtl/>
+        </w:rPr>
+        <w:t>"</w:t>
+      </w:r>
+      <w:r>
+        <w:rPr>
+          <w:rtl/>
+        </w:rPr>
+        <w:t>.</w:t>
+      </w:r>
+    </w:p>
+    <w:p>
+      <w:pPr>
+        <w:rPr>
+          <w:rFonts w:hint="cs"/>
+          <w:rtl/>
+        </w:rPr>
+      </w:pPr>
+      <w:r>
+        <w:rPr>
+          <w:rtl/>
+        </w:rPr>
+        <w:t xml:space="preserve">בפרק 9 נחזור מהעולם הסטטיסטי לתכנות, ונתעמק קצת יותר בלולאות </w:t>
+      </w:r>
+      <w:proofErr w:type="spellStart"/>
+      <w:r>
+        <w:rPr>
+          <w:rtl/>
+        </w:rPr>
+        <w:t>מתוכמות</w:t>
+      </w:r>
+      <w:proofErr w:type="spellEnd"/>
+      <w:r>
+        <w:rPr>
+          <w:rtl/>
+        </w:rPr>
+        <w:t>. בפרק 10</w:t>
+      </w:r>
+      <w:r>
+        <w:rPr>
+          <w:rFonts w:hint="cs"/>
+          <w:rtl/>
+        </w:rPr>
+        <w:t xml:space="preserve"> </w:t>
+      </w:r>
+      <w:r>
+        <w:rPr>
+          <w:rtl/>
+        </w:rPr>
+        <w:t xml:space="preserve"> נציג כיצד ניתן להפעיל את </w:t>
+      </w:r>
+      <w:proofErr w:type="spellStart"/>
+      <w:r>
+        <w:rPr>
+          <w:rtl/>
+        </w:rPr>
+        <w:t>פיית’ון</w:t>
+      </w:r>
+      <w:proofErr w:type="spellEnd"/>
+      <w:r>
+        <w:rPr>
+          <w:rtl/>
+        </w:rPr>
+        <w:t xml:space="preserve"> מתוך </w:t>
+      </w:r>
+      <w:r>
+        <w:t>R</w:t>
+      </w:r>
+      <w:r>
+        <w:rPr>
+          <w:rtl/>
+        </w:rPr>
+        <w:t>, ובפרק 11</w:t>
+      </w:r>
+      <w:r>
+        <w:rPr>
+          <w:rFonts w:hint="cs"/>
+          <w:rtl/>
+        </w:rPr>
+        <w:t xml:space="preserve"> </w:t>
+      </w:r>
+      <w:r>
+        <w:rPr>
+          <w:rtl/>
+        </w:rPr>
+        <w:t xml:space="preserve">נדגים את השימוש בחבילות של מודלי שפה (הפעלת מודלי </w:t>
+      </w:r>
+      <w:r>
+        <w:t>LLM</w:t>
+      </w:r>
+      <w:r>
+        <w:rPr>
+          <w:rtl/>
+        </w:rPr>
+        <w:t xml:space="preserve"> כגון </w:t>
+      </w:r>
+      <w:r>
+        <w:t>ChatGPT</w:t>
+      </w:r>
+      <w:r>
+        <w:rPr>
+          <w:rtl/>
+        </w:rPr>
+        <w:t xml:space="preserve">) מתוך </w:t>
+      </w:r>
+      <w:r>
+        <w:t>R</w:t>
+      </w:r>
+      <w:r>
+        <w:rPr>
+          <w:rtl/>
+        </w:rPr>
+        <w:t>.</w:t>
+      </w:r>
+    </w:p>
+    <w:p>
+      <w:pPr>
+        <w:rPr>
+          <w:rtl/>
+        </w:rPr>
+      </w:pPr>
+      <w:r>
+        <w:rPr>
+          <w:rtl/>
+        </w:rPr>
+        <w:t xml:space="preserve">בפרק 12  </w:t>
+      </w:r>
+      <w:r>
+        <w:rPr>
+          <w:rFonts w:hint="cs"/>
+          <w:rtl/>
+        </w:rPr>
+        <w:t>"</w:t>
+      </w:r>
+      <w:r>
+        <w:rPr>
+          <w:rtl/>
+        </w:rPr>
+        <w:t>עברית ב-</w:t>
+      </w:r>
+      <w:r>
+        <w:t>R</w:t>
+      </w:r>
+      <w:r>
+        <w:rPr>
+          <w:rFonts w:hint="cs"/>
+          <w:rtl/>
+        </w:rPr>
+        <w:t>"</w:t>
+      </w:r>
+      <w:r>
+        <w:rPr>
+          <w:rtl/>
+        </w:rPr>
+        <w:t xml:space="preserve"> ניתן טיפים לכל מי שמשתמש ב-</w:t>
+      </w:r>
+      <w:r>
+        <w:t>R</w:t>
+      </w:r>
+      <w:r>
+        <w:rPr>
+          <w:rtl/>
+        </w:rPr>
+        <w:t xml:space="preserve"> וצריך לשלב את העבודה שלו עם עברית.</w:t>
+      </w:r>
+    </w:p>
+    <w:p>
+      <w:r>
+        <w:rPr>
+          <w:rtl/>
+        </w:rPr>
+        <w:t xml:space="preserve">ספר זה זמין באופן חופשי באינטרנט, ללא עלות, תחת רישיון </w:t>
+      </w:r>
+      <w:r>
+        <w:t>Creative Commons BY-NC-ND 4.0</w:t>
+      </w:r>
+      <w:r>
+        <w:rPr>
+          <w:rtl/>
+        </w:rPr>
+        <w:t xml:space="preserve">, מה שאומר שאפשר לשתף את הקישור לספר או לשתף ציטוטים מהספר תוך ציון המקור עם קישור </w:t>
+      </w:r>
+      <w:r>
+        <w:rPr>
+          <w:rFonts w:hint="cs"/>
+          <w:rtl/>
+        </w:rPr>
+        <w:t>למקור</w:t>
+      </w:r>
+      <w:r>
+        <w:rPr>
+          <w:rtl/>
+        </w:rPr>
+        <w:t>. לא ניתן להשתמש בתוכן למטרות מסחריות.</w:t>
+      </w:r>
+    </w:p>
+    <w:p>
+      <w:pPr>
+        <w:bidi w:val="0"/>
+        <w:jc w:val="left"/>
+      </w:pPr>
+      <w:r>
+        <w:br w:type="page"/>
+      </w:r>
+    </w:p>
+    <w:p>
+      <w:pPr>
+        <w:pStyle w:val="Heading1"/>
+        <w:rPr>
+          <w:rtl/>
+        </w:rPr>
+      </w:pPr>
+      <w:r>
+        <w:rPr>
+          <w:rFonts w:hint="cs"/>
+          <w:rtl/>
+        </w:rPr>
+        <w:lastRenderedPageBreak/>
+        <w:t>מבוא</w:t>
+      </w:r>
+    </w:p>
+    <w:p>
+      <w:pPr>
+        <w:pStyle w:val="Heading2"/>
+        <w:rPr>
+          <w:rFonts w:hint="cs"/>
+          <w:rtl/>
+        </w:rPr>
+      </w:pPr>
+      <w:r>
+        <w:rPr>
+          <w:rFonts w:hint="cs"/>
+          <w:rtl/>
+        </w:rPr>
+        <w:t>תהליך ניתוח נתונים</w:t>
       </w:r>
     </w:p>
     <w:sectPr>
@@ -437,12 +2185,14 @@
   <w:style w:type="paragraph" w:default="1" w:styleId="Normal">
     <w:name w:val="Normal"/>
     <w:qFormat/>
-    <w:rsid w:val="006C0082"/>
+    <w:rsid w:val="00EB59FC"/>
     <w:pPr>
       <w:bidi/>
+      <w:jc w:val="both"/>
     </w:pPr>
     <w:rPr>
       <w:rFonts w:ascii="Rubik" w:hAnsi="Rubik" w:cs="Rubik"/>
+      <w:lang w:val="en-GB"/>
     </w:rPr>
   </w:style>
   <w:style w:type="paragraph" w:styleId="Heading1">
@@ -452,7 +2202,7 @@
     <w:link w:val="Heading1Char"/>
     <w:uiPriority w:val="9"/>
     <w:qFormat/>
-    <w:rsid w:val="006447A5"/>
+    <w:rsid w:val="001B12AF"/>
     <w:pPr>
       <w:keepNext/>
       <w:keepLines/>
@@ -460,8 +2210,7 @@
       <w:outlineLvl w:val="0"/>
     </w:pPr>
     <w:rPr>
-      <w:rFonts w:asciiTheme="majorHAnsi" w:eastAsiaTheme="majorEastAsia" w:hAnsiTheme="majorHAnsi" w:cstheme="majorBidi"/>
-      <w:color w:val="0F4761" w:themeColor="accent1" w:themeShade="BF"/>
+      <w:rFonts w:eastAsiaTheme="majorEastAsia"/>
       <w:sz w:val="40"/>
       <w:szCs w:val="40"/>
     </w:rPr>
@@ -472,19 +2221,18 @@
     <w:next w:val="Normal"/>
     <w:link w:val="Heading2Char"/>
     <w:uiPriority w:val="9"/>
-    <w:semiHidden/>
     <w:unhideWhenUsed/>
     <w:qFormat/>
-    <w:rsid w:val="006447A5"/>
+    <w:rsid w:val="001B12AF"/>
     <w:pPr>
       <w:keepNext/>
       <w:keepLines/>
       <w:spacing w:before="160" w:after="80"/>
+      <w:jc w:val="left"/>
       <w:outlineLvl w:val="1"/>
     </w:pPr>
     <w:rPr>
-      <w:rFonts w:asciiTheme="majorHAnsi" w:eastAsiaTheme="majorEastAsia" w:hAnsiTheme="majorHAnsi" w:cstheme="majorBidi"/>
-      <w:color w:val="0F4761" w:themeColor="accent1" w:themeShade="BF"/>
+      <w:rFonts w:eastAsiaTheme="majorEastAsia"/>
       <w:sz w:val="32"/>
       <w:szCs w:val="32"/>
     </w:rPr>
@@ -498,7 +2246,7 @@
     <w:semiHidden/>
     <w:unhideWhenUsed/>
     <w:qFormat/>
-    <w:rsid w:val="006447A5"/>
+    <w:rsid w:val="003A6E1E"/>
     <w:pPr>
       <w:keepNext/>
       <w:keepLines/>
@@ -507,7 +2255,6 @@
     </w:pPr>
     <w:rPr>
       <w:rFonts w:eastAsiaTheme="majorEastAsia" w:cstheme="majorBidi"/>
-      <w:color w:val="0F4761" w:themeColor="accent1" w:themeShade="BF"/>
       <w:sz w:val="28"/>
       <w:szCs w:val="28"/>
     </w:rPr>
@@ -647,7 +2394,6 @@
   <w:style w:type="character" w:default="1" w:styleId="DefaultParagraphFont">
     <w:name w:val="Default Paragraph Font"/>
     <w:uiPriority w:val="1"/>
-    <w:semiHidden/>
     <w:unhideWhenUsed/>
   </w:style>
   <w:style w:type="table" w:default="1" w:styleId="TableNormal">
@@ -676,12 +2422,12 @@
     <w:basedOn w:val="DefaultParagraphFont"/>
     <w:link w:val="Heading1"/>
     <w:uiPriority w:val="9"/>
-    <w:rsid w:val="006447A5"/>
-    <w:rPr>
-      <w:rFonts w:asciiTheme="majorHAnsi" w:eastAsiaTheme="majorEastAsia" w:hAnsiTheme="majorHAnsi" w:cstheme="majorBidi"/>
-      <w:color w:val="0F4761" w:themeColor="accent1" w:themeShade="BF"/>
+    <w:rsid w:val="001B12AF"/>
+    <w:rPr>
+      <w:rFonts w:ascii="Rubik" w:eastAsiaTheme="majorEastAsia" w:hAnsi="Rubik" w:cs="Rubik"/>
       <w:sz w:val="40"/>
       <w:szCs w:val="40"/>
+      <w:lang w:val="en-GB"/>
     </w:rPr>
   </w:style>
   <w:style w:type="character" w:customStyle="1" w:styleId="Heading2Char">
@@ -689,13 +2435,12 @@
     <w:basedOn w:val="DefaultParagraphFont"/>
     <w:link w:val="Heading2"/>
     <w:uiPriority w:val="9"/>
-    <w:semiHidden/>
-    <w:rsid w:val="006447A5"/>
-    <w:rPr>
-      <w:rFonts w:asciiTheme="majorHAnsi" w:eastAsiaTheme="majorEastAsia" w:hAnsiTheme="majorHAnsi" w:cstheme="majorBidi"/>
-      <w:color w:val="0F4761" w:themeColor="accent1" w:themeShade="BF"/>
+    <w:rsid w:val="001B12AF"/>
+    <w:rPr>
+      <w:rFonts w:ascii="Rubik" w:eastAsiaTheme="majorEastAsia" w:hAnsi="Rubik" w:cs="Rubik"/>
       <w:sz w:val="32"/>
       <w:szCs w:val="32"/>
+      <w:lang w:val="en-GB"/>
     </w:rPr>
   </w:style>
   <w:style w:type="character" w:customStyle="1" w:styleId="Heading3Char">
@@ -704,10 +2449,9 @@
     <w:link w:val="Heading3"/>
     <w:uiPriority w:val="9"/>
     <w:semiHidden/>
-    <w:rsid w:val="006447A5"/>
-    <w:rPr>
-      <w:rFonts w:eastAsiaTheme="majorEastAsia" w:cstheme="majorBidi"/>
-      <w:color w:val="0F4761" w:themeColor="accent1" w:themeShade="BF"/>
+    <w:rsid w:val="003A6E1E"/>
+    <w:rPr>
+      <w:rFonts w:ascii="Rubik" w:eastAsiaTheme="majorEastAsia" w:hAnsi="Rubik" w:cstheme="majorBidi"/>
       <w:sz w:val="28"/>
       <w:szCs w:val="28"/>
     </w:rPr>
@@ -797,13 +2541,12 @@
     <w:link w:val="TitleChar"/>
     <w:uiPriority w:val="10"/>
     <w:qFormat/>
-    <w:rsid w:val="006447A5"/>
+    <w:rsid w:val="00EA3282"/>
     <w:pPr>
-      <w:spacing w:after="80" w:line="240" w:lineRule="auto"/>
-      <w:contextualSpacing/>
+      <w:spacing w:after="80" w:line="360" w:lineRule="auto"/>
     </w:pPr>
     <w:rPr>
-      <w:rFonts w:asciiTheme="majorHAnsi" w:eastAsiaTheme="majorEastAsia" w:hAnsiTheme="majorHAnsi" w:cstheme="majorBidi"/>
+      <w:rFonts w:eastAsiaTheme="majorEastAsia"/>
       <w:spacing w:val="-10"/>
       <w:kern w:val="28"/>
       <w:sz w:val="56"/>
@@ -815,13 +2558,14 @@
     <w:basedOn w:val="DefaultParagraphFont"/>
     <w:link w:val="Title"/>
     <w:uiPriority w:val="10"/>
-    <w:rsid w:val="006447A5"/>
-    <w:rPr>
-      <w:rFonts w:asciiTheme="majorHAnsi" w:eastAsiaTheme="majorEastAsia" w:hAnsiTheme="majorHAnsi" w:cstheme="majorBidi"/>
+    <w:rsid w:val="00EA3282"/>
+    <w:rPr>
+      <w:rFonts w:ascii="Rubik" w:eastAsiaTheme="majorEastAsia" w:hAnsi="Rubik" w:cs="Rubik"/>
       <w:spacing w:val="-10"/>
       <w:kern w:val="28"/>
       <w:sz w:val="56"/>
       <w:szCs w:val="56"/>
+      <w:lang w:val="en-GB"/>
     </w:rPr>
   </w:style>
   <w:style w:type="paragraph" w:styleId="Subtitle">
@@ -831,7 +2575,7 @@
     <w:link w:val="SubtitleChar"/>
     <w:uiPriority w:val="11"/>
     <w:qFormat/>
-    <w:rsid w:val="006447A5"/>
+    <w:rsid w:val="003A6E1E"/>
     <w:pPr>
       <w:numPr>
         <w:ilvl w:val="1"/>
@@ -839,7 +2583,6 @@
     </w:pPr>
     <w:rPr>
       <w:rFonts w:eastAsiaTheme="majorEastAsia" w:cstheme="majorBidi"/>
-      <w:color w:val="595959" w:themeColor="text1" w:themeTint="A6"/>
       <w:spacing w:val="15"/>
       <w:sz w:val="28"/>
       <w:szCs w:val="28"/>
@@ -850,10 +2593,9 @@
     <w:basedOn w:val="DefaultParagraphFont"/>
     <w:link w:val="Subtitle"/>
     <w:uiPriority w:val="11"/>
-    <w:rsid w:val="006447A5"/>
-    <w:rPr>
-      <w:rFonts w:eastAsiaTheme="majorEastAsia" w:cstheme="majorBidi"/>
-      <w:color w:val="595959" w:themeColor="text1" w:themeTint="A6"/>
+    <w:rsid w:val="003A6E1E"/>
+    <w:rPr>
+      <w:rFonts w:ascii="Rubik" w:eastAsiaTheme="majorEastAsia" w:hAnsi="Rubik" w:cstheme="majorBidi"/>
       <w:spacing w:val="15"/>
       <w:sz w:val="28"/>
       <w:szCs w:val="28"/>
@@ -866,7 +2608,7 @@
     <w:link w:val="QuoteChar"/>
     <w:uiPriority w:val="29"/>
     <w:qFormat/>
-    <w:rsid w:val="006447A5"/>
+    <w:rsid w:val="003A6E1E"/>
     <w:pPr>
       <w:spacing w:before="160"/>
       <w:jc w:val="center"/>
@@ -874,7 +2616,6 @@
     <w:rPr>
       <w:i/>
       <w:iCs/>
-      <w:color w:val="404040" w:themeColor="text1" w:themeTint="BF"/>
     </w:rPr>
   </w:style>
   <w:style w:type="character" w:customStyle="1" w:styleId="QuoteChar">
@@ -882,11 +2623,11 @@
     <w:basedOn w:val="DefaultParagraphFont"/>
     <w:link w:val="Quote"/>
     <w:uiPriority w:val="29"/>
-    <w:rsid w:val="006447A5"/>
-    <w:rPr>
+    <w:rsid w:val="003A6E1E"/>
+    <w:rPr>
+      <w:rFonts w:ascii="Rubik" w:hAnsi="Rubik" w:cs="Rubik"/>
       <w:i/>
       <w:iCs/>
-      <w:color w:val="404040" w:themeColor="text1" w:themeTint="BF"/>
     </w:rPr>
   </w:style>
   <w:style w:type="paragraph" w:styleId="ListParagraph">
@@ -905,11 +2646,12 @@
     <w:basedOn w:val="DefaultParagraphFont"/>
     <w:uiPriority w:val="21"/>
     <w:qFormat/>
-    <w:rsid w:val="006447A5"/>
-    <w:rPr>
+    <w:rsid w:val="003A6E1E"/>
+    <w:rPr>
+      <w:rFonts w:ascii="Rubik" w:hAnsi="Rubik"/>
       <w:i/>
       <w:iCs/>
-      <w:color w:val="0F4761" w:themeColor="accent1" w:themeShade="BF"/>
+      <w:color w:val="auto"/>
     </w:rPr>
   </w:style>
   <w:style w:type="paragraph" w:styleId="IntenseQuote">
@@ -919,7 +2661,7 @@
     <w:link w:val="IntenseQuoteChar"/>
     <w:uiPriority w:val="30"/>
     <w:qFormat/>
-    <w:rsid w:val="006447A5"/>
+    <w:rsid w:val="003A6E1E"/>
     <w:pPr>
       <w:pBdr>
         <w:top w:val="single" w:sz="4" w:space="10" w:color="0F4761" w:themeColor="accent1" w:themeShade="BF"/>
@@ -932,7 +2674,6 @@
     <w:rPr>
       <w:i/>
       <w:iCs/>
-      <w:color w:val="0F4761" w:themeColor="accent1" w:themeShade="BF"/>
     </w:rPr>
   </w:style>
   <w:style w:type="character" w:customStyle="1" w:styleId="IntenseQuoteChar">
@@ -940,11 +2681,11 @@
     <w:basedOn w:val="DefaultParagraphFont"/>
     <w:link w:val="IntenseQuote"/>
     <w:uiPriority w:val="30"/>
-    <w:rsid w:val="006447A5"/>
-    <w:rPr>
+    <w:rsid w:val="003A6E1E"/>
+    <w:rPr>
+      <w:rFonts w:ascii="Rubik" w:hAnsi="Rubik" w:cs="Rubik"/>
       <w:i/>
       <w:iCs/>
-      <w:color w:val="0F4761" w:themeColor="accent1" w:themeShade="BF"/>
     </w:rPr>
   </w:style>
   <w:style w:type="character" w:styleId="IntenseReference">
@@ -952,13 +2693,141 @@
     <w:basedOn w:val="DefaultParagraphFont"/>
     <w:uiPriority w:val="32"/>
     <w:qFormat/>
-    <w:rsid w:val="006447A5"/>
-    <w:rPr>
+    <w:rsid w:val="003A6E1E"/>
+    <w:rPr>
+      <w:rFonts w:ascii="Rubik" w:hAnsi="Rubik"/>
       <w:b/>
       <w:bCs/>
       <w:smallCaps/>
-      <w:color w:val="0F4761" w:themeColor="accent1" w:themeShade="BF"/>
+      <w:color w:val="auto"/>
       <w:spacing w:val="5"/>
+    </w:rPr>
+  </w:style>
+  <w:style w:type="character" w:styleId="Strong">
+    <w:name w:val="Strong"/>
+    <w:basedOn w:val="DefaultParagraphFont"/>
+    <w:uiPriority w:val="22"/>
+    <w:qFormat/>
+    <w:rsid w:val="003A6E1E"/>
+    <w:rPr>
+      <w:rFonts w:ascii="Rubik" w:hAnsi="Rubik"/>
+      <w:b/>
+      <w:bCs/>
+    </w:rPr>
+  </w:style>
+  <w:style w:type="character" w:styleId="SubtleReference">
+    <w:name w:val="Subtle Reference"/>
+    <w:basedOn w:val="DefaultParagraphFont"/>
+    <w:uiPriority w:val="31"/>
+    <w:qFormat/>
+    <w:rsid w:val="003A6E1E"/>
+    <w:rPr>
+      <w:smallCaps/>
+      <w:color w:val="auto"/>
+    </w:rPr>
+  </w:style>
+  <w:style w:type="character" w:styleId="Hyperlink">
+    <w:name w:val="Hyperlink"/>
+    <w:basedOn w:val="DefaultParagraphFont"/>
+    <w:uiPriority w:val="99"/>
+    <w:unhideWhenUsed/>
+    <w:rsid w:val="00877A9F"/>
+    <w:rPr>
+      <w:i/>
+      <w:color w:val="auto"/>
+      <w:u w:val="single"/>
+    </w:rPr>
+  </w:style>
+  <w:style w:type="character" w:styleId="UnresolvedMention">
+    <w:name w:val="Unresolved Mention"/>
+    <w:basedOn w:val="DefaultParagraphFont"/>
+    <w:uiPriority w:val="99"/>
+    <w:semiHidden/>
+    <w:unhideWhenUsed/>
+    <w:rsid w:val="00EB59FC"/>
+    <w:rPr>
+      <w:color w:val="605E5C"/>
+      <w:shd w:val="clear" w:color="auto" w:fill="E1DFDD"/>
+    </w:rPr>
+  </w:style>
+  <w:style w:type="paragraph" w:customStyle="1" w:styleId="Booktitle">
+    <w:name w:val="Book title"/>
+    <w:basedOn w:val="Title"/>
+    <w:link w:val="BooktitleChar"/>
+    <w:qFormat/>
+    <w:rsid w:val="00EA3282"/>
+    <w:pPr>
+      <w:jc w:val="center"/>
+    </w:pPr>
+    <w:rPr>
+      <w:sz w:val="144"/>
+      <w:szCs w:val="144"/>
+    </w:rPr>
+  </w:style>
+  <w:style w:type="character" w:customStyle="1" w:styleId="BooktitleChar">
+    <w:name w:val="Book title Char"/>
+    <w:basedOn w:val="TitleChar"/>
+    <w:link w:val="Booktitle"/>
+    <w:rsid w:val="00EA3282"/>
+    <w:rPr>
+      <w:rFonts w:ascii="Rubik" w:eastAsiaTheme="majorEastAsia" w:hAnsi="Rubik" w:cs="Rubik"/>
+      <w:spacing w:val="-10"/>
+      <w:kern w:val="28"/>
+      <w:sz w:val="144"/>
+      <w:szCs w:val="144"/>
+      <w:lang w:val="en-GB"/>
+    </w:rPr>
+  </w:style>
+  <w:style w:type="paragraph" w:customStyle="1" w:styleId="BookAuthor">
+    <w:name w:val="Book Author"/>
+    <w:basedOn w:val="Heading2"/>
+    <w:link w:val="BookAuthorChar"/>
+    <w:qFormat/>
+    <w:rsid w:val="00867B7D"/>
+    <w:pPr>
+      <w:jc w:val="center"/>
+    </w:pPr>
+    <w:rPr>
+      <w:sz w:val="96"/>
+      <w:szCs w:val="96"/>
+    </w:rPr>
+  </w:style>
+  <w:style w:type="character" w:customStyle="1" w:styleId="BookAuthorChar">
+    <w:name w:val="Book Author Char"/>
+    <w:basedOn w:val="Heading2Char"/>
+    <w:link w:val="BookAuthor"/>
+    <w:rsid w:val="00867B7D"/>
+    <w:rPr>
+      <w:rFonts w:ascii="Rubik" w:eastAsiaTheme="majorEastAsia" w:hAnsi="Rubik" w:cs="Rubik"/>
+      <w:sz w:val="96"/>
+      <w:szCs w:val="96"/>
+      <w:lang w:val="en-GB"/>
+    </w:rPr>
+  </w:style>
+  <w:style w:type="paragraph" w:customStyle="1" w:styleId="BookPublisher">
+    <w:name w:val="Book Publisher"/>
+    <w:basedOn w:val="Normal"/>
+    <w:link w:val="BookPublisherChar"/>
+    <w:qFormat/>
+    <w:rsid w:val="00EA3282"/>
+    <w:pPr>
+      <w:jc w:val="center"/>
+    </w:pPr>
+    <w:rPr>
+      <w:sz w:val="44"/>
+      <w:szCs w:val="44"/>
+    </w:rPr>
+  </w:style>
+  <w:style w:type="character" w:customStyle="1" w:styleId="BookPublisherChar">
+    <w:name w:val="Book Publisher Char"/>
+    <w:basedOn w:val="DefaultParagraphFont"/>
+    <w:link w:val="BookPublisher"/>
+    <w:rsid w:val="00EA3282"/>
+    <w:rPr>
+      <w:rFonts w:ascii="Rubik" w:hAnsi="Rubik" w:cs="Rubik"/>
+      <w:sz w:val="44"/>
+      <w:szCs w:val="44"/>
+      <w:lang w:val="en-GB"/>
     </w:rPr>
   </w:style>
 </w:styles>

</xml_diff>